<commit_message>
Files up until delivery session 5
</commit_message>
<xml_diff>
--- a/algstudent/s5/lab5.UO293693.docx
+++ b/algstudent/s5/lab5.UO293693.docx
@@ -1,6 +1,6 @@
 
 <file path=word/document.xml><?xml version="1.0" encoding="utf-8"?>
-<w:document xmlns:wpc="http://schemas.microsoft.com/office/word/2010/wordprocessingCanvas" xmlns:cx="http://schemas.microsoft.com/office/drawing/2014/chartex" xmlns:cx1="http://schemas.microsoft.com/office/drawing/2015/9/8/chartex" xmlns:mc="http://schemas.openxmlformats.org/markup-compatibility/2006" xmlns:o="urn:schemas-microsoft-com:office:office" xmlns:r="http://schemas.openxmlformats.org/officeDocument/2006/relationships" xmlns:m="http://schemas.openxmlformats.org/officeDocument/2006/math" xmlns:v="urn:schemas-microsoft-com:vml" xmlns:wp14="http://schemas.microsoft.com/office/word/2010/wordprocessingDrawing" xmlns:wp="http://schemas.openxmlformats.org/drawingml/2006/wordprocessingDrawing" xmlns:w10="urn:schemas-microsoft-com:office:word" xmlns:w="http://schemas.openxmlformats.org/wordprocessingml/2006/main" xmlns:w14="http://schemas.microsoft.com/office/word/2010/wordml" xmlns:w15="http://schemas.microsoft.com/office/word/2012/wordml" xmlns:w16se="http://schemas.microsoft.com/office/word/2015/wordml/symex" xmlns:wpg="http://schemas.microsoft.com/office/word/2010/wordprocessingGroup" xmlns:wpi="http://schemas.microsoft.com/office/word/2010/wordprocessingInk" xmlns:wne="http://schemas.microsoft.com/office/word/2006/wordml" xmlns:wps="http://schemas.microsoft.com/office/word/2010/wordprocessingShape" mc:Ignorable="w14 w15 w16se wp14">
+<w:document xmlns:wpc="http://schemas.microsoft.com/office/word/2010/wordprocessingCanvas" xmlns:cx="http://schemas.microsoft.com/office/drawing/2014/chartex" xmlns:cx1="http://schemas.microsoft.com/office/drawing/2015/9/8/chartex" xmlns:cx2="http://schemas.microsoft.com/office/drawing/2015/10/21/chartex" xmlns:cx3="http://schemas.microsoft.com/office/drawing/2016/5/9/chartex" xmlns:cx4="http://schemas.microsoft.com/office/drawing/2016/5/10/chartex" xmlns:cx5="http://schemas.microsoft.com/office/drawing/2016/5/11/chartex" xmlns:cx6="http://schemas.microsoft.com/office/drawing/2016/5/12/chartex" xmlns:cx7="http://schemas.microsoft.com/office/drawing/2016/5/13/chartex" xmlns:cx8="http://schemas.microsoft.com/office/drawing/2016/5/14/chartex" xmlns:mc="http://schemas.openxmlformats.org/markup-compatibility/2006" xmlns:aink="http://schemas.microsoft.com/office/drawing/2016/ink" xmlns:am3d="http://schemas.microsoft.com/office/drawing/2017/model3d" xmlns:o="urn:schemas-microsoft-com:office:office" xmlns:oel="http://schemas.microsoft.com/office/2019/extlst" xmlns:r="http://schemas.openxmlformats.org/officeDocument/2006/relationships" xmlns:m="http://schemas.openxmlformats.org/officeDocument/2006/math" xmlns:v="urn:schemas-microsoft-com:vml" xmlns:wp14="http://schemas.microsoft.com/office/word/2010/wordprocessingDrawing" xmlns:wp="http://schemas.openxmlformats.org/drawingml/2006/wordprocessingDrawing" xmlns:w10="urn:schemas-microsoft-com:office:word" xmlns:w="http://schemas.openxmlformats.org/wordprocessingml/2006/main" xmlns:w14="http://schemas.microsoft.com/office/word/2010/wordml" xmlns:w15="http://schemas.microsoft.com/office/word/2012/wordml" xmlns:w16cex="http://schemas.microsoft.com/office/word/2018/wordml/cex" xmlns:w16cid="http://schemas.microsoft.com/office/word/2016/wordml/cid" xmlns:w16="http://schemas.microsoft.com/office/word/2018/wordml" xmlns:w16du="http://schemas.microsoft.com/office/word/2023/wordml/word16du" xmlns:w16sdtdh="http://schemas.microsoft.com/office/word/2020/wordml/sdtdatahash" xmlns:w16se="http://schemas.microsoft.com/office/word/2015/wordml/symex" xmlns:wpg="http://schemas.microsoft.com/office/word/2010/wordprocessingGroup" xmlns:wpi="http://schemas.microsoft.com/office/word/2010/wordprocessingInk" xmlns:wne="http://schemas.microsoft.com/office/word/2006/wordml" xmlns:wps="http://schemas.microsoft.com/office/word/2010/wordprocessingShape" mc:Ignorable="w14 w15 w16se w16cid w16 w16cex w16sdtdh w16du wp14">
   <w:body>
     <w:p>
       <w:pPr>
@@ -82,7 +82,7 @@
           <w:noProof/>
         </w:rPr>
         <w:drawing>
-          <wp:anchor distT="0" distB="0" distL="114300" distR="114300" simplePos="0" relativeHeight="251658240" behindDoc="1" locked="0" layoutInCell="1" allowOverlap="1" wp14:anchorId="21AFEC7D" wp14:editId="5758C212">
+          <wp:anchor distT="0" distB="0" distL="114300" distR="114300" simplePos="0" relativeHeight="251658240" behindDoc="1" locked="0" layoutInCell="1" allowOverlap="1" wp14:anchorId="21AFEC7D" wp14:editId="1ECDDD70">
             <wp:simplePos x="0" y="0"/>
             <wp:positionH relativeFrom="column">
               <wp:posOffset>5049520</wp:posOffset>
@@ -174,21 +174,7 @@
         <w:rPr>
           <w:lang w:val="en-US"/>
         </w:rPr>
-        <w:t xml:space="preserve">The time complexity is </w:t>
-      </w:r>
-      <w:proofErr w:type="gramStart"/>
-      <w:r>
-        <w:rPr>
-          <w:lang w:val="en-US"/>
-        </w:rPr>
-        <w:t>O(</w:t>
-      </w:r>
-      <w:proofErr w:type="gramEnd"/>
-      <w:r>
-        <w:rPr>
-          <w:lang w:val="en-US"/>
-        </w:rPr>
-        <w:t>n</w:t>
+        <w:t>The time complexity is O(n</w:t>
       </w:r>
       <w:r>
         <w:rPr>
@@ -201,10 +187,44 @@
         <w:rPr>
           <w:lang w:val="en-US"/>
         </w:rPr>
-        <w:t>), I don’t think so as we are iterating over a 2 dimensional array that requires of those two for loops</w:t>
+        <w:t xml:space="preserve">), I don’t think </w:t>
       </w:r>
-      <w:bookmarkStart w:id="1" w:name="_GoBack"/>
-      <w:bookmarkEnd w:id="1"/>
+      <w:r>
+        <w:rPr>
+          <w:lang w:val="en-US"/>
+        </w:rPr>
+        <w:t>it can be improved</w:t>
+      </w:r>
+      <w:r>
+        <w:rPr>
+          <w:lang w:val="en-US"/>
+        </w:rPr>
+        <w:t xml:space="preserve"> as we are iterating over a 2 dimensional array </w:t>
+      </w:r>
+      <w:r>
+        <w:rPr>
+          <w:lang w:val="en-US"/>
+        </w:rPr>
+        <w:t>so it</w:t>
+      </w:r>
+      <w:r>
+        <w:rPr>
+          <w:lang w:val="en-US"/>
+        </w:rPr>
+        <w:t xml:space="preserve"> requires </w:t>
+      </w:r>
+      <w:r>
+        <w:rPr>
+          <w:lang w:val="en-US"/>
+        </w:rPr>
+        <w:t xml:space="preserve">the use of </w:t>
+      </w:r>
+      <w:r>
+        <w:rPr>
+          <w:lang w:val="en-US"/>
+        </w:rPr>
+        <w:t>those two for loops</w:t>
+      </w:r>
     </w:p>
     <w:p>
       <w:pPr>
@@ -233,7 +253,7 @@
 </file>
 
 <file path=word/endnotes.xml><?xml version="1.0" encoding="utf-8"?>
-<w:endnotes xmlns:wpc="http://schemas.microsoft.com/office/word/2010/wordprocessingCanvas" xmlns:cx="http://schemas.microsoft.com/office/drawing/2014/chartex" xmlns:cx1="http://schemas.microsoft.com/office/drawing/2015/9/8/chartex" xmlns:mc="http://schemas.openxmlformats.org/markup-compatibility/2006" xmlns:o="urn:schemas-microsoft-com:office:office" xmlns:r="http://schemas.openxmlformats.org/officeDocument/2006/relationships" xmlns:m="http://schemas.openxmlformats.org/officeDocument/2006/math" xmlns:v="urn:schemas-microsoft-com:vml" xmlns:wp14="http://schemas.microsoft.com/office/word/2010/wordprocessingDrawing" xmlns:wp="http://schemas.openxmlformats.org/drawingml/2006/wordprocessingDrawing" xmlns:w10="urn:schemas-microsoft-com:office:word" xmlns:w="http://schemas.openxmlformats.org/wordprocessingml/2006/main" xmlns:w14="http://schemas.microsoft.com/office/word/2010/wordml" xmlns:w15="http://schemas.microsoft.com/office/word/2012/wordml" xmlns:w16se="http://schemas.microsoft.com/office/word/2015/wordml/symex" xmlns:wpg="http://schemas.microsoft.com/office/word/2010/wordprocessingGroup" xmlns:wpi="http://schemas.microsoft.com/office/word/2010/wordprocessingInk" xmlns:wne="http://schemas.microsoft.com/office/word/2006/wordml" xmlns:wps="http://schemas.microsoft.com/office/word/2010/wordprocessingShape" mc:Ignorable="w14 w15 w16se wp14">
+<w:endnotes xmlns:wpc="http://schemas.microsoft.com/office/word/2010/wordprocessingCanvas" xmlns:cx="http://schemas.microsoft.com/office/drawing/2014/chartex" xmlns:cx1="http://schemas.microsoft.com/office/drawing/2015/9/8/chartex" xmlns:cx2="http://schemas.microsoft.com/office/drawing/2015/10/21/chartex" xmlns:cx3="http://schemas.microsoft.com/office/drawing/2016/5/9/chartex" xmlns:cx4="http://schemas.microsoft.com/office/drawing/2016/5/10/chartex" xmlns:cx5="http://schemas.microsoft.com/office/drawing/2016/5/11/chartex" xmlns:cx6="http://schemas.microsoft.com/office/drawing/2016/5/12/chartex" xmlns:cx7="http://schemas.microsoft.com/office/drawing/2016/5/13/chartex" xmlns:cx8="http://schemas.microsoft.com/office/drawing/2016/5/14/chartex" xmlns:mc="http://schemas.openxmlformats.org/markup-compatibility/2006" xmlns:aink="http://schemas.microsoft.com/office/drawing/2016/ink" xmlns:am3d="http://schemas.microsoft.com/office/drawing/2017/model3d" xmlns:o="urn:schemas-microsoft-com:office:office" xmlns:oel="http://schemas.microsoft.com/office/2019/extlst" xmlns:r="http://schemas.openxmlformats.org/officeDocument/2006/relationships" xmlns:m="http://schemas.openxmlformats.org/officeDocument/2006/math" xmlns:v="urn:schemas-microsoft-com:vml" xmlns:wp14="http://schemas.microsoft.com/office/word/2010/wordprocessingDrawing" xmlns:wp="http://schemas.openxmlformats.org/drawingml/2006/wordprocessingDrawing" xmlns:w10="urn:schemas-microsoft-com:office:word" xmlns:w="http://schemas.openxmlformats.org/wordprocessingml/2006/main" xmlns:w14="http://schemas.microsoft.com/office/word/2010/wordml" xmlns:w15="http://schemas.microsoft.com/office/word/2012/wordml" xmlns:w16cex="http://schemas.microsoft.com/office/word/2018/wordml/cex" xmlns:w16cid="http://schemas.microsoft.com/office/word/2016/wordml/cid" xmlns:w16="http://schemas.microsoft.com/office/word/2018/wordml" xmlns:w16du="http://schemas.microsoft.com/office/word/2023/wordml/word16du" xmlns:w16sdtdh="http://schemas.microsoft.com/office/word/2020/wordml/sdtdatahash" xmlns:w16se="http://schemas.microsoft.com/office/word/2015/wordml/symex" xmlns:wpg="http://schemas.microsoft.com/office/word/2010/wordprocessingGroup" xmlns:wpi="http://schemas.microsoft.com/office/word/2010/wordprocessingInk" xmlns:wne="http://schemas.microsoft.com/office/word/2006/wordml" xmlns:wps="http://schemas.microsoft.com/office/word/2010/wordprocessingShape" mc:Ignorable="w14 w15 w16se w16cid w16 w16cex w16sdtdh w16du wp14">
   <w:endnote w:type="separator" w:id="-1">
     <w:p>
       <w:pPr>
@@ -258,7 +278,7 @@
 </file>
 
 <file path=word/footer1.xml><?xml version="1.0" encoding="utf-8"?>
-<w:ftr xmlns:wpc="http://schemas.microsoft.com/office/word/2010/wordprocessingCanvas" xmlns:cx="http://schemas.microsoft.com/office/drawing/2014/chartex" xmlns:cx1="http://schemas.microsoft.com/office/drawing/2015/9/8/chartex" xmlns:mc="http://schemas.openxmlformats.org/markup-compatibility/2006" xmlns:o="urn:schemas-microsoft-com:office:office" xmlns:r="http://schemas.openxmlformats.org/officeDocument/2006/relationships" xmlns:m="http://schemas.openxmlformats.org/officeDocument/2006/math" xmlns:v="urn:schemas-microsoft-com:vml" xmlns:wp14="http://schemas.microsoft.com/office/word/2010/wordprocessingDrawing" xmlns:wp="http://schemas.openxmlformats.org/drawingml/2006/wordprocessingDrawing" xmlns:w10="urn:schemas-microsoft-com:office:word" xmlns:w="http://schemas.openxmlformats.org/wordprocessingml/2006/main" xmlns:w14="http://schemas.microsoft.com/office/word/2010/wordml" xmlns:w15="http://schemas.microsoft.com/office/word/2012/wordml" xmlns:w16se="http://schemas.microsoft.com/office/word/2015/wordml/symex" xmlns:wpg="http://schemas.microsoft.com/office/word/2010/wordprocessingGroup" xmlns:wpi="http://schemas.microsoft.com/office/word/2010/wordprocessingInk" xmlns:wne="http://schemas.microsoft.com/office/word/2006/wordml" xmlns:wps="http://schemas.microsoft.com/office/word/2010/wordprocessingShape" mc:Ignorable="w14 w15 w16se wp14">
+<w:ftr xmlns:wpc="http://schemas.microsoft.com/office/word/2010/wordprocessingCanvas" xmlns:cx="http://schemas.microsoft.com/office/drawing/2014/chartex" xmlns:cx1="http://schemas.microsoft.com/office/drawing/2015/9/8/chartex" xmlns:cx2="http://schemas.microsoft.com/office/drawing/2015/10/21/chartex" xmlns:cx3="http://schemas.microsoft.com/office/drawing/2016/5/9/chartex" xmlns:cx4="http://schemas.microsoft.com/office/drawing/2016/5/10/chartex" xmlns:cx5="http://schemas.microsoft.com/office/drawing/2016/5/11/chartex" xmlns:cx6="http://schemas.microsoft.com/office/drawing/2016/5/12/chartex" xmlns:cx7="http://schemas.microsoft.com/office/drawing/2016/5/13/chartex" xmlns:cx8="http://schemas.microsoft.com/office/drawing/2016/5/14/chartex" xmlns:mc="http://schemas.openxmlformats.org/markup-compatibility/2006" xmlns:aink="http://schemas.microsoft.com/office/drawing/2016/ink" xmlns:am3d="http://schemas.microsoft.com/office/drawing/2017/model3d" xmlns:o="urn:schemas-microsoft-com:office:office" xmlns:oel="http://schemas.microsoft.com/office/2019/extlst" xmlns:r="http://schemas.openxmlformats.org/officeDocument/2006/relationships" xmlns:m="http://schemas.openxmlformats.org/officeDocument/2006/math" xmlns:v="urn:schemas-microsoft-com:vml" xmlns:wp14="http://schemas.microsoft.com/office/word/2010/wordprocessingDrawing" xmlns:wp="http://schemas.openxmlformats.org/drawingml/2006/wordprocessingDrawing" xmlns:w10="urn:schemas-microsoft-com:office:word" xmlns:w="http://schemas.openxmlformats.org/wordprocessingml/2006/main" xmlns:w14="http://schemas.microsoft.com/office/word/2010/wordml" xmlns:w15="http://schemas.microsoft.com/office/word/2012/wordml" xmlns:w16cex="http://schemas.microsoft.com/office/word/2018/wordml/cex" xmlns:w16cid="http://schemas.microsoft.com/office/word/2016/wordml/cid" xmlns:w16="http://schemas.microsoft.com/office/word/2018/wordml" xmlns:w16du="http://schemas.microsoft.com/office/word/2023/wordml/word16du" xmlns:w16sdtdh="http://schemas.microsoft.com/office/word/2020/wordml/sdtdatahash" xmlns:w16se="http://schemas.microsoft.com/office/word/2015/wordml/symex" xmlns:wpg="http://schemas.microsoft.com/office/word/2010/wordprocessingGroup" xmlns:wpi="http://schemas.microsoft.com/office/word/2010/wordprocessingInk" xmlns:wne="http://schemas.microsoft.com/office/word/2006/wordml" xmlns:wps="http://schemas.microsoft.com/office/word/2010/wordprocessingShape" mc:Ignorable="w14 w15 w16se w16cid w16 w16cex w16sdtdh w16du wp14">
   <w:p>
     <w:pPr>
       <w:pStyle w:val="PiedepginaAsignatura"/>
@@ -409,7 +429,7 @@
         </mc:Choice>
         <mc:Fallback>
           <w:pict>
-            <v:rect w14:anchorId="46325AD8" id="Rectángulo 65" o:spid="_x0000_s1026" style="position:absolute;left:0;text-align:left;margin-left:11.25pt;margin-top:793.1pt;width:19.8pt;height:48.2pt;z-index:-251615232;visibility:visible;mso-wrap-style:square;mso-width-percent:0;mso-height-percent:0;mso-wrap-distance-left:9pt;mso-wrap-distance-top:0;mso-wrap-distance-right:19.85pt;mso-wrap-distance-bottom:0;mso-position-horizontal:absolute;mso-position-horizontal-relative:right-margin-area;mso-position-vertical:absolute;mso-position-vertical-relative:page;mso-width-percent:0;mso-height-percent:0;mso-width-relative:margin;mso-height-relative:margin;v-text-anchor:top" o:gfxdata="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" o:allowoverlap="f" fillcolor="#0098cd" stroked="f" strokeweight="1pt">
+            <v:rect w14:anchorId="46325AD8" id="Rectángulo 65" o:spid="_x0000_s1026" style="position:absolute;left:0;text-align:left;margin-left:11.25pt;margin-top:793.1pt;width:19.8pt;height:48.2pt;z-index:-251615232;visibility:visible;mso-wrap-style:square;mso-width-percent:0;mso-height-percent:0;mso-wrap-distance-left:9pt;mso-wrap-distance-top:0;mso-wrap-distance-right:19.85pt;mso-wrap-distance-bottom:0;mso-position-horizontal:absolute;mso-position-horizontal-relative:right-margin-area;mso-position-vertical:absolute;mso-position-vertical-relative:page;mso-width-percent:0;mso-height-percent:0;mso-width-relative:margin;mso-height-relative:margin;v-text-anchor:top" o:gfxdata="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" o:allowoverlap="f" fillcolor="#0098cd" stroked="f" strokeweight="1pt">
               <v:textbox inset="0,4mm,0">
                 <w:txbxContent>
                   <w:p>
@@ -560,13 +580,13 @@
             </wp:anchor>
           </w:drawing>
         </mc:Choice>
-        <mc:Fallback xmlns:w16cid="http://schemas.microsoft.com/office/word/2016/wordml/cid" xmlns:am3d="http://schemas.microsoft.com/office/drawing/2017/model3d" xmlns:aink="http://schemas.microsoft.com/office/drawing/2016/ink" xmlns:cx8="http://schemas.microsoft.com/office/drawing/2016/5/14/chartex" xmlns:cx7="http://schemas.microsoft.com/office/drawing/2016/5/13/chartex" xmlns:cx6="http://schemas.microsoft.com/office/drawing/2016/5/12/chartex" xmlns:cx5="http://schemas.microsoft.com/office/drawing/2016/5/11/chartex" xmlns:cx4="http://schemas.microsoft.com/office/drawing/2016/5/10/chartex" xmlns:cx3="http://schemas.microsoft.com/office/drawing/2016/5/9/chartex" xmlns:cx2="http://schemas.microsoft.com/office/drawing/2015/10/21/chartex">
+        <mc:Fallback>
           <w:pict>
             <v:shapetype w14:anchorId="1F71FA27" id="_x0000_t202" coordsize="21600,21600" o:spt="202" path="m,l,21600r21600,l21600,xe">
               <v:stroke joinstyle="miter"/>
               <v:path gradientshapeok="t" o:connecttype="rect"/>
             </v:shapetype>
-            <v:shape id="Cuadro de texto 21" o:spid="_x0000_s1027" type="#_x0000_t202" style="position:absolute;left:0;text-align:left;margin-left:-174.3pt;margin-top:733.95pt;width:189.05pt;height:25.4pt;rotation:-90;z-index:251750400;visibility:visible;mso-wrap-style:square;mso-width-percent:0;mso-height-percent:0;mso-wrap-distance-left:9pt;mso-wrap-distance-top:0;mso-wrap-distance-right:9pt;mso-wrap-distance-bottom:0;mso-position-horizontal:absolute;mso-position-horizontal-relative:text;mso-position-vertical:absolute;mso-position-vertical-relative:page;mso-width-percent:0;mso-height-percent:0;mso-width-relative:margin;mso-height-relative:margin;v-text-anchor:bottom" o:gfxdata="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" filled="f" stroked="f" strokeweight=".5pt">
+            <v:shape id="Cuadro de texto 21" o:spid="_x0000_s1027" type="#_x0000_t202" style="position:absolute;left:0;text-align:left;margin-left:-174.3pt;margin-top:733.95pt;width:189.05pt;height:25.4pt;rotation:-90;z-index:251750400;visibility:visible;mso-wrap-style:square;mso-width-percent:0;mso-height-percent:0;mso-wrap-distance-left:9pt;mso-wrap-distance-top:0;mso-wrap-distance-right:9pt;mso-wrap-distance-bottom:0;mso-position-horizontal:absolute;mso-position-horizontal-relative:text;mso-position-vertical:absolute;mso-position-vertical-relative:page;mso-width-percent:0;mso-height-percent:0;mso-width-relative:margin;mso-height-relative:margin;v-text-anchor:bottom" o:gfxdata="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" filled="f" stroked="f" strokeweight=".5pt">
               <v:textbox inset="0,0,0,0">
                 <w:txbxContent>
                   <w:p>
@@ -612,7 +632,7 @@
 </file>
 
 <file path=word/footnotes.xml><?xml version="1.0" encoding="utf-8"?>
-<w:footnotes xmlns:wpc="http://schemas.microsoft.com/office/word/2010/wordprocessingCanvas" xmlns:cx="http://schemas.microsoft.com/office/drawing/2014/chartex" xmlns:cx1="http://schemas.microsoft.com/office/drawing/2015/9/8/chartex" xmlns:mc="http://schemas.openxmlformats.org/markup-compatibility/2006" xmlns:o="urn:schemas-microsoft-com:office:office" xmlns:r="http://schemas.openxmlformats.org/officeDocument/2006/relationships" xmlns:m="http://schemas.openxmlformats.org/officeDocument/2006/math" xmlns:v="urn:schemas-microsoft-com:vml" xmlns:wp14="http://schemas.microsoft.com/office/word/2010/wordprocessingDrawing" xmlns:wp="http://schemas.openxmlformats.org/drawingml/2006/wordprocessingDrawing" xmlns:w10="urn:schemas-microsoft-com:office:word" xmlns:w="http://schemas.openxmlformats.org/wordprocessingml/2006/main" xmlns:w14="http://schemas.microsoft.com/office/word/2010/wordml" xmlns:w15="http://schemas.microsoft.com/office/word/2012/wordml" xmlns:w16se="http://schemas.microsoft.com/office/word/2015/wordml/symex" xmlns:wpg="http://schemas.microsoft.com/office/word/2010/wordprocessingGroup" xmlns:wpi="http://schemas.microsoft.com/office/word/2010/wordprocessingInk" xmlns:wne="http://schemas.microsoft.com/office/word/2006/wordml" xmlns:wps="http://schemas.microsoft.com/office/word/2010/wordprocessingShape" mc:Ignorable="w14 w15 w16se wp14">
+<w:footnotes xmlns:wpc="http://schemas.microsoft.com/office/word/2010/wordprocessingCanvas" xmlns:cx="http://schemas.microsoft.com/office/drawing/2014/chartex" xmlns:cx1="http://schemas.microsoft.com/office/drawing/2015/9/8/chartex" xmlns:cx2="http://schemas.microsoft.com/office/drawing/2015/10/21/chartex" xmlns:cx3="http://schemas.microsoft.com/office/drawing/2016/5/9/chartex" xmlns:cx4="http://schemas.microsoft.com/office/drawing/2016/5/10/chartex" xmlns:cx5="http://schemas.microsoft.com/office/drawing/2016/5/11/chartex" xmlns:cx6="http://schemas.microsoft.com/office/drawing/2016/5/12/chartex" xmlns:cx7="http://schemas.microsoft.com/office/drawing/2016/5/13/chartex" xmlns:cx8="http://schemas.microsoft.com/office/drawing/2016/5/14/chartex" xmlns:mc="http://schemas.openxmlformats.org/markup-compatibility/2006" xmlns:aink="http://schemas.microsoft.com/office/drawing/2016/ink" xmlns:am3d="http://schemas.microsoft.com/office/drawing/2017/model3d" xmlns:o="urn:schemas-microsoft-com:office:office" xmlns:oel="http://schemas.microsoft.com/office/2019/extlst" xmlns:r="http://schemas.openxmlformats.org/officeDocument/2006/relationships" xmlns:m="http://schemas.openxmlformats.org/officeDocument/2006/math" xmlns:v="urn:schemas-microsoft-com:vml" xmlns:wp14="http://schemas.microsoft.com/office/word/2010/wordprocessingDrawing" xmlns:wp="http://schemas.openxmlformats.org/drawingml/2006/wordprocessingDrawing" xmlns:w10="urn:schemas-microsoft-com:office:word" xmlns:w="http://schemas.openxmlformats.org/wordprocessingml/2006/main" xmlns:w14="http://schemas.microsoft.com/office/word/2010/wordml" xmlns:w15="http://schemas.microsoft.com/office/word/2012/wordml" xmlns:w16cex="http://schemas.microsoft.com/office/word/2018/wordml/cex" xmlns:w16cid="http://schemas.microsoft.com/office/word/2016/wordml/cid" xmlns:w16="http://schemas.microsoft.com/office/word/2018/wordml" xmlns:w16du="http://schemas.microsoft.com/office/word/2023/wordml/word16du" xmlns:w16sdtdh="http://schemas.microsoft.com/office/word/2020/wordml/sdtdatahash" xmlns:w16se="http://schemas.microsoft.com/office/word/2015/wordml/symex" xmlns:wpg="http://schemas.microsoft.com/office/word/2010/wordprocessingGroup" xmlns:wpi="http://schemas.microsoft.com/office/word/2010/wordprocessingInk" xmlns:wne="http://schemas.microsoft.com/office/word/2006/wordml" xmlns:wps="http://schemas.microsoft.com/office/word/2010/wordprocessingShape" mc:Ignorable="w14 w15 w16se w16cid w16 w16cex w16sdtdh w16du wp14">
   <w:footnote w:type="separator" w:id="-1">
     <w:p>
       <w:pPr>
@@ -637,7 +657,7 @@
 </file>
 
 <file path=word/header1.xml><?xml version="1.0" encoding="utf-8"?>
-<w:hdr xmlns:wpc="http://schemas.microsoft.com/office/word/2010/wordprocessingCanvas" xmlns:cx="http://schemas.microsoft.com/office/drawing/2014/chartex" xmlns:cx1="http://schemas.microsoft.com/office/drawing/2015/9/8/chartex" xmlns:mc="http://schemas.openxmlformats.org/markup-compatibility/2006" xmlns:o="urn:schemas-microsoft-com:office:office" xmlns:r="http://schemas.openxmlformats.org/officeDocument/2006/relationships" xmlns:m="http://schemas.openxmlformats.org/officeDocument/2006/math" xmlns:v="urn:schemas-microsoft-com:vml" xmlns:wp14="http://schemas.microsoft.com/office/word/2010/wordprocessingDrawing" xmlns:wp="http://schemas.openxmlformats.org/drawingml/2006/wordprocessingDrawing" xmlns:w10="urn:schemas-microsoft-com:office:word" xmlns:w="http://schemas.openxmlformats.org/wordprocessingml/2006/main" xmlns:w14="http://schemas.microsoft.com/office/word/2010/wordml" xmlns:w15="http://schemas.microsoft.com/office/word/2012/wordml" xmlns:w16se="http://schemas.microsoft.com/office/word/2015/wordml/symex" xmlns:wpg="http://schemas.microsoft.com/office/word/2010/wordprocessingGroup" xmlns:wpi="http://schemas.microsoft.com/office/word/2010/wordprocessingInk" xmlns:wne="http://schemas.microsoft.com/office/word/2006/wordml" xmlns:wps="http://schemas.microsoft.com/office/word/2010/wordprocessingShape" mc:Ignorable="w14 w15 w16se wp14">
+<w:hdr xmlns:wpc="http://schemas.microsoft.com/office/word/2010/wordprocessingCanvas" xmlns:cx="http://schemas.microsoft.com/office/drawing/2014/chartex" xmlns:cx1="http://schemas.microsoft.com/office/drawing/2015/9/8/chartex" xmlns:cx2="http://schemas.microsoft.com/office/drawing/2015/10/21/chartex" xmlns:cx3="http://schemas.microsoft.com/office/drawing/2016/5/9/chartex" xmlns:cx4="http://schemas.microsoft.com/office/drawing/2016/5/10/chartex" xmlns:cx5="http://schemas.microsoft.com/office/drawing/2016/5/11/chartex" xmlns:cx6="http://schemas.microsoft.com/office/drawing/2016/5/12/chartex" xmlns:cx7="http://schemas.microsoft.com/office/drawing/2016/5/13/chartex" xmlns:cx8="http://schemas.microsoft.com/office/drawing/2016/5/14/chartex" xmlns:mc="http://schemas.openxmlformats.org/markup-compatibility/2006" xmlns:aink="http://schemas.microsoft.com/office/drawing/2016/ink" xmlns:am3d="http://schemas.microsoft.com/office/drawing/2017/model3d" xmlns:o="urn:schemas-microsoft-com:office:office" xmlns:oel="http://schemas.microsoft.com/office/2019/extlst" xmlns:r="http://schemas.openxmlformats.org/officeDocument/2006/relationships" xmlns:m="http://schemas.openxmlformats.org/officeDocument/2006/math" xmlns:v="urn:schemas-microsoft-com:vml" xmlns:wp14="http://schemas.microsoft.com/office/word/2010/wordprocessingDrawing" xmlns:wp="http://schemas.openxmlformats.org/drawingml/2006/wordprocessingDrawing" xmlns:w10="urn:schemas-microsoft-com:office:word" xmlns:w="http://schemas.openxmlformats.org/wordprocessingml/2006/main" xmlns:w14="http://schemas.microsoft.com/office/word/2010/wordml" xmlns:w15="http://schemas.microsoft.com/office/word/2012/wordml" xmlns:w16cex="http://schemas.microsoft.com/office/word/2018/wordml/cex" xmlns:w16cid="http://schemas.microsoft.com/office/word/2016/wordml/cid" xmlns:w16="http://schemas.microsoft.com/office/word/2018/wordml" xmlns:w16du="http://schemas.microsoft.com/office/word/2023/wordml/word16du" xmlns:w16sdtdh="http://schemas.microsoft.com/office/word/2020/wordml/sdtdatahash" xmlns:w16se="http://schemas.microsoft.com/office/word/2015/wordml/symex" xmlns:wpg="http://schemas.microsoft.com/office/word/2010/wordprocessingGroup" xmlns:wpi="http://schemas.microsoft.com/office/word/2010/wordprocessingInk" xmlns:wne="http://schemas.microsoft.com/office/word/2006/wordml" xmlns:wps="http://schemas.microsoft.com/office/word/2010/wordprocessingShape" mc:Ignorable="w14 w15 w16se w16cid w16 w16cex w16sdtdh w16du wp14">
   <w:tbl>
     <w:tblPr>
       <w:tblStyle w:val="TablaUNIR30"/>
@@ -794,7 +814,27 @@
               <w:sz w:val="22"/>
               <w:szCs w:val="22"/>
             </w:rPr>
-            <w:t xml:space="preserve"> of </w:t>
+            <w:t xml:space="preserve"> </w:t>
+          </w:r>
+          <w:proofErr w:type="spellStart"/>
+          <w:r>
+            <w:rPr>
+              <w:rFonts w:cs="UnitOT-Medi"/>
+              <w:color w:val="0098CD"/>
+              <w:sz w:val="22"/>
+              <w:szCs w:val="22"/>
+            </w:rPr>
+            <w:t>of</w:t>
+          </w:r>
+          <w:proofErr w:type="spellEnd"/>
+          <w:r>
+            <w:rPr>
+              <w:rFonts w:cs="UnitOT-Medi"/>
+              <w:color w:val="0098CD"/>
+              <w:sz w:val="22"/>
+              <w:szCs w:val="22"/>
+            </w:rPr>
+            <w:t xml:space="preserve"> </w:t>
           </w:r>
           <w:proofErr w:type="spellStart"/>
           <w:r>
@@ -1123,7 +1163,7 @@
 </file>
 
 <file path=word/numbering.xml><?xml version="1.0" encoding="utf-8"?>
-<w:numbering xmlns:wpc="http://schemas.microsoft.com/office/word/2010/wordprocessingCanvas" xmlns:cx="http://schemas.microsoft.com/office/drawing/2014/chartex" xmlns:cx1="http://schemas.microsoft.com/office/drawing/2015/9/8/chartex" xmlns:mc="http://schemas.openxmlformats.org/markup-compatibility/2006" xmlns:o="urn:schemas-microsoft-com:office:office" xmlns:r="http://schemas.openxmlformats.org/officeDocument/2006/relationships" xmlns:m="http://schemas.openxmlformats.org/officeDocument/2006/math" xmlns:v="urn:schemas-microsoft-com:vml" xmlns:wp14="http://schemas.microsoft.com/office/word/2010/wordprocessingDrawing" xmlns:wp="http://schemas.openxmlformats.org/drawingml/2006/wordprocessingDrawing" xmlns:w10="urn:schemas-microsoft-com:office:word" xmlns:w="http://schemas.openxmlformats.org/wordprocessingml/2006/main" xmlns:w14="http://schemas.microsoft.com/office/word/2010/wordml" xmlns:w15="http://schemas.microsoft.com/office/word/2012/wordml" xmlns:w16se="http://schemas.microsoft.com/office/word/2015/wordml/symex" xmlns:wpg="http://schemas.microsoft.com/office/word/2010/wordprocessingGroup" xmlns:wpi="http://schemas.microsoft.com/office/word/2010/wordprocessingInk" xmlns:wne="http://schemas.microsoft.com/office/word/2006/wordml" xmlns:wps="http://schemas.microsoft.com/office/word/2010/wordprocessingShape" mc:Ignorable="w14 w15 w16se wp14">
+<w:numbering xmlns:wpc="http://schemas.microsoft.com/office/word/2010/wordprocessingCanvas" xmlns:cx="http://schemas.microsoft.com/office/drawing/2014/chartex" xmlns:cx1="http://schemas.microsoft.com/office/drawing/2015/9/8/chartex" xmlns:cx2="http://schemas.microsoft.com/office/drawing/2015/10/21/chartex" xmlns:cx3="http://schemas.microsoft.com/office/drawing/2016/5/9/chartex" xmlns:cx4="http://schemas.microsoft.com/office/drawing/2016/5/10/chartex" xmlns:cx5="http://schemas.microsoft.com/office/drawing/2016/5/11/chartex" xmlns:cx6="http://schemas.microsoft.com/office/drawing/2016/5/12/chartex" xmlns:cx7="http://schemas.microsoft.com/office/drawing/2016/5/13/chartex" xmlns:cx8="http://schemas.microsoft.com/office/drawing/2016/5/14/chartex" xmlns:mc="http://schemas.openxmlformats.org/markup-compatibility/2006" xmlns:aink="http://schemas.microsoft.com/office/drawing/2016/ink" xmlns:am3d="http://schemas.microsoft.com/office/drawing/2017/model3d" xmlns:o="urn:schemas-microsoft-com:office:office" xmlns:oel="http://schemas.microsoft.com/office/2019/extlst" xmlns:r="http://schemas.openxmlformats.org/officeDocument/2006/relationships" xmlns:m="http://schemas.openxmlformats.org/officeDocument/2006/math" xmlns:v="urn:schemas-microsoft-com:vml" xmlns:wp14="http://schemas.microsoft.com/office/word/2010/wordprocessingDrawing" xmlns:wp="http://schemas.openxmlformats.org/drawingml/2006/wordprocessingDrawing" xmlns:w10="urn:schemas-microsoft-com:office:word" xmlns:w="http://schemas.openxmlformats.org/wordprocessingml/2006/main" xmlns:w14="http://schemas.microsoft.com/office/word/2010/wordml" xmlns:w15="http://schemas.microsoft.com/office/word/2012/wordml" xmlns:w16cex="http://schemas.microsoft.com/office/word/2018/wordml/cex" xmlns:w16cid="http://schemas.microsoft.com/office/word/2016/wordml/cid" xmlns:w16="http://schemas.microsoft.com/office/word/2018/wordml" xmlns:w16du="http://schemas.microsoft.com/office/word/2023/wordml/word16du" xmlns:w16sdtdh="http://schemas.microsoft.com/office/word/2020/wordml/sdtdatahash" xmlns:w16se="http://schemas.microsoft.com/office/word/2015/wordml/symex" xmlns:wpg="http://schemas.microsoft.com/office/word/2010/wordprocessingGroup" xmlns:wpi="http://schemas.microsoft.com/office/word/2010/wordprocessingInk" xmlns:wne="http://schemas.microsoft.com/office/word/2006/wordml" xmlns:wps="http://schemas.microsoft.com/office/word/2010/wordprocessingShape" mc:Ignorable="w14 w15 w16se w16cid w16 w16cex w16sdtdh w16du wp14">
   <w:abstractNum w:abstractNumId="0" w15:restartNumberingAfterBreak="0">
     <w:nsid w:val="089450AA"/>
     <w:multiLevelType w:val="multilevel"/>
@@ -3690,88 +3730,88 @@
       </w:rPr>
     </w:lvl>
   </w:abstractNum>
-  <w:num w:numId="1">
+  <w:num w:numId="1" w16cid:durableId="1392117838">
     <w:abstractNumId w:val="0"/>
   </w:num>
-  <w:num w:numId="2">
+  <w:num w:numId="2" w16cid:durableId="846868749">
     <w:abstractNumId w:val="23"/>
   </w:num>
-  <w:num w:numId="3">
+  <w:num w:numId="3" w16cid:durableId="82380214">
     <w:abstractNumId w:val="39"/>
   </w:num>
-  <w:num w:numId="4">
+  <w:num w:numId="4" w16cid:durableId="411202163">
     <w:abstractNumId w:val="24"/>
   </w:num>
-  <w:num w:numId="5">
+  <w:num w:numId="5" w16cid:durableId="678046946">
     <w:abstractNumId w:val="13"/>
   </w:num>
-  <w:num w:numId="6">
+  <w:num w:numId="6" w16cid:durableId="1029448605">
     <w:abstractNumId w:val="6"/>
   </w:num>
-  <w:num w:numId="7">
+  <w:num w:numId="7" w16cid:durableId="265623527">
     <w:abstractNumId w:val="30"/>
   </w:num>
-  <w:num w:numId="8">
+  <w:num w:numId="8" w16cid:durableId="1758401841">
     <w:abstractNumId w:val="11"/>
   </w:num>
-  <w:num w:numId="9">
+  <w:num w:numId="9" w16cid:durableId="119033917">
     <w:abstractNumId w:val="35"/>
   </w:num>
-  <w:num w:numId="10">
+  <w:num w:numId="10" w16cid:durableId="402459119">
     <w:abstractNumId w:val="1"/>
   </w:num>
-  <w:num w:numId="11">
+  <w:num w:numId="11" w16cid:durableId="245723462">
     <w:abstractNumId w:val="40"/>
   </w:num>
-  <w:num w:numId="12">
+  <w:num w:numId="12" w16cid:durableId="1520851154">
     <w:abstractNumId w:val="5"/>
   </w:num>
-  <w:num w:numId="13">
+  <w:num w:numId="13" w16cid:durableId="1655983127">
     <w:abstractNumId w:val="18"/>
   </w:num>
-  <w:num w:numId="14">
+  <w:num w:numId="14" w16cid:durableId="585379533">
     <w:abstractNumId w:val="20"/>
   </w:num>
-  <w:num w:numId="15">
+  <w:num w:numId="15" w16cid:durableId="878053637">
     <w:abstractNumId w:val="34"/>
   </w:num>
-  <w:num w:numId="16">
+  <w:num w:numId="16" w16cid:durableId="425854760">
     <w:abstractNumId w:val="29"/>
   </w:num>
-  <w:num w:numId="17">
+  <w:num w:numId="17" w16cid:durableId="1045983185">
     <w:abstractNumId w:val="19"/>
   </w:num>
-  <w:num w:numId="18">
+  <w:num w:numId="18" w16cid:durableId="477844442">
     <w:abstractNumId w:val="36"/>
   </w:num>
-  <w:num w:numId="19">
+  <w:num w:numId="19" w16cid:durableId="1973048414">
     <w:abstractNumId w:val="8"/>
   </w:num>
-  <w:num w:numId="20">
+  <w:num w:numId="20" w16cid:durableId="1099787544">
     <w:abstractNumId w:val="17"/>
   </w:num>
-  <w:num w:numId="21">
+  <w:num w:numId="21" w16cid:durableId="1511262741">
     <w:abstractNumId w:val="28"/>
   </w:num>
-  <w:num w:numId="22">
+  <w:num w:numId="22" w16cid:durableId="1082871621">
     <w:abstractNumId w:val="16"/>
   </w:num>
-  <w:num w:numId="23">
+  <w:num w:numId="23" w16cid:durableId="959460208">
     <w:abstractNumId w:val="9"/>
   </w:num>
-  <w:num w:numId="24">
+  <w:num w:numId="24" w16cid:durableId="309559109">
     <w:abstractNumId w:val="25"/>
   </w:num>
-  <w:num w:numId="25">
+  <w:num w:numId="25" w16cid:durableId="1196456395">
     <w:abstractNumId w:val="10"/>
   </w:num>
-  <w:num w:numId="26">
+  <w:num w:numId="26" w16cid:durableId="631207936">
     <w:abstractNumId w:val="21"/>
   </w:num>
-  <w:num w:numId="27">
+  <w:num w:numId="27" w16cid:durableId="330455358">
     <w:abstractNumId w:val="33"/>
   </w:num>
-  <w:num w:numId="28">
+  <w:num w:numId="28" w16cid:durableId="525674395">
     <w:abstractNumId w:val="19"/>
     <w:lvlOverride w:ilvl="0"/>
     <w:lvlOverride w:ilvl="1"/>
@@ -3795,46 +3835,46 @@
       <w:startOverride w:val="1"/>
     </w:lvlOverride>
   </w:num>
-  <w:num w:numId="29">
+  <w:num w:numId="29" w16cid:durableId="1734308550">
     <w:abstractNumId w:val="37"/>
   </w:num>
-  <w:num w:numId="30">
+  <w:num w:numId="30" w16cid:durableId="1325010101">
     <w:abstractNumId w:val="22"/>
   </w:num>
-  <w:num w:numId="31">
+  <w:num w:numId="31" w16cid:durableId="1039861279">
     <w:abstractNumId w:val="27"/>
   </w:num>
-  <w:num w:numId="32">
+  <w:num w:numId="32" w16cid:durableId="1985041006">
     <w:abstractNumId w:val="32"/>
   </w:num>
-  <w:num w:numId="33">
+  <w:num w:numId="33" w16cid:durableId="1621524280">
     <w:abstractNumId w:val="14"/>
   </w:num>
-  <w:num w:numId="34">
+  <w:num w:numId="34" w16cid:durableId="314651909">
     <w:abstractNumId w:val="15"/>
   </w:num>
-  <w:num w:numId="35">
+  <w:num w:numId="35" w16cid:durableId="1515420372">
     <w:abstractNumId w:val="7"/>
   </w:num>
-  <w:num w:numId="36">
+  <w:num w:numId="36" w16cid:durableId="205485156">
     <w:abstractNumId w:val="38"/>
   </w:num>
-  <w:num w:numId="37">
+  <w:num w:numId="37" w16cid:durableId="1187450943">
     <w:abstractNumId w:val="3"/>
   </w:num>
-  <w:num w:numId="38">
+  <w:num w:numId="38" w16cid:durableId="937636496">
     <w:abstractNumId w:val="12"/>
   </w:num>
-  <w:num w:numId="39">
+  <w:num w:numId="39" w16cid:durableId="628971251">
     <w:abstractNumId w:val="31"/>
   </w:num>
-  <w:num w:numId="40">
+  <w:num w:numId="40" w16cid:durableId="346324833">
     <w:abstractNumId w:val="26"/>
   </w:num>
-  <w:num w:numId="41">
+  <w:num w:numId="41" w16cid:durableId="765618427">
     <w:abstractNumId w:val="4"/>
   </w:num>
-  <w:num w:numId="42">
+  <w:num w:numId="42" w16cid:durableId="1567102717">
     <w:abstractNumId w:val="2"/>
   </w:num>
   <w:numIdMacAtCleanup w:val="10"/>
@@ -3842,7 +3882,7 @@
 </file>
 
 <file path=word/styles.xml><?xml version="1.0" encoding="utf-8"?>
-<w:styles xmlns:mc="http://schemas.openxmlformats.org/markup-compatibility/2006" xmlns:r="http://schemas.openxmlformats.org/officeDocument/2006/relationships" xmlns:w="http://schemas.openxmlformats.org/wordprocessingml/2006/main" xmlns:w14="http://schemas.microsoft.com/office/word/2010/wordml" xmlns:w15="http://schemas.microsoft.com/office/word/2012/wordml" xmlns:w16se="http://schemas.microsoft.com/office/word/2015/wordml/symex" mc:Ignorable="w14 w15 w16se">
+<w:styles xmlns:mc="http://schemas.openxmlformats.org/markup-compatibility/2006" xmlns:r="http://schemas.openxmlformats.org/officeDocument/2006/relationships" xmlns:w="http://schemas.openxmlformats.org/wordprocessingml/2006/main" xmlns:w14="http://schemas.microsoft.com/office/word/2010/wordml" xmlns:w15="http://schemas.microsoft.com/office/word/2012/wordml" xmlns:w16cex="http://schemas.microsoft.com/office/word/2018/wordml/cex" xmlns:w16cid="http://schemas.microsoft.com/office/word/2016/wordml/cid" xmlns:w16="http://schemas.microsoft.com/office/word/2018/wordml" xmlns:w16du="http://schemas.microsoft.com/office/word/2023/wordml/word16du" xmlns:w16sdtdh="http://schemas.microsoft.com/office/word/2020/wordml/sdtdatahash" xmlns:w16se="http://schemas.microsoft.com/office/word/2015/wordml/symex" mc:Ignorable="w14 w15 w16se w16cid w16 w16cex w16sdtdh w16du">
   <w:docDefaults>
     <w:rPrDefault>
       <w:rPr>
@@ -3858,7 +3898,7 @@
       </w:pPr>
     </w:pPrDefault>
   </w:docDefaults>
-  <w:latentStyles w:defLockedState="0" w:defUIPriority="99" w:defSemiHidden="0" w:defUnhideWhenUsed="0" w:defQFormat="0" w:count="371">
+  <w:latentStyles w:defLockedState="0" w:defUIPriority="99" w:defSemiHidden="0" w:defUnhideWhenUsed="0" w:defQFormat="0" w:count="376">
     <w:lsdException w:name="Normal" w:uiPriority="0" w:qFormat="1"/>
     <w:lsdException w:name="heading 1" w:uiPriority="0" w:qFormat="1"/>
     <w:lsdException w:name="heading 2" w:semiHidden="1" w:uiPriority="9" w:unhideWhenUsed="1"/>
@@ -4230,6 +4270,11 @@
     <w:lsdException w:name="List Table 5 Dark Accent 6" w:uiPriority="50"/>
     <w:lsdException w:name="List Table 6 Colorful Accent 6" w:uiPriority="51"/>
     <w:lsdException w:name="List Table 7 Colorful Accent 6" w:uiPriority="52"/>
+    <w:lsdException w:name="Mention" w:semiHidden="1" w:unhideWhenUsed="1"/>
+    <w:lsdException w:name="Smart Hyperlink" w:semiHidden="1" w:unhideWhenUsed="1"/>
+    <w:lsdException w:name="Hashtag" w:semiHidden="1" w:unhideWhenUsed="1"/>
+    <w:lsdException w:name="Unresolved Mention" w:semiHidden="1" w:unhideWhenUsed="1"/>
+    <w:lsdException w:name="Smart Link" w:semiHidden="1" w:unhideWhenUsed="1"/>
   </w:latentStyles>
   <w:style w:type="paragraph" w:default="1" w:styleId="Normal">
     <w:name w:val="Normal"/>

</xml_diff>